<commit_message>
Dhondea Pranav added  Name and ID
</commit_message>
<xml_diff>
--- a/RevampedScenario.docx
+++ b/RevampedScenario.docx
@@ -1,6 +1,6 @@
 
 <file path=word/document.xml><?xml version="1.0" encoding="utf-8"?>
-<w:document xmlns:wpc="http://schemas.microsoft.com/office/word/2010/wordprocessingCanvas" xmlns:mc="http://schemas.openxmlformats.org/markup-compatibility/2006" xmlns:o="urn:schemas-microsoft-com:office:office" xmlns:r="http://schemas.openxmlformats.org/officeDocument/2006/relationships" xmlns:m="http://schemas.openxmlformats.org/officeDocument/2006/math" xmlns:v="urn:schemas-microsoft-com:vml" xmlns:wp14="http://schemas.microsoft.com/office/word/2010/wordprocessingDrawing" xmlns:wp="http://schemas.openxmlformats.org/drawingml/2006/wordprocessingDrawing" xmlns:w10="urn:schemas-microsoft-com:office:word" xmlns:w="http://schemas.openxmlformats.org/wordprocessingml/2006/main" xmlns:w14="http://schemas.microsoft.com/office/word/2010/wordml" xmlns:w15="http://schemas.microsoft.com/office/word/2012/wordml" xmlns:wpg="http://schemas.microsoft.com/office/word/2010/wordprocessingGroup" xmlns:wpi="http://schemas.microsoft.com/office/word/2010/wordprocessingInk" xmlns:wne="http://schemas.microsoft.com/office/word/2006/wordml" xmlns:wps="http://schemas.microsoft.com/office/word/2010/wordprocessingShape" mc:Ignorable="w14 w15 wp14">
+<w:document xmlns:wpc="http://schemas.microsoft.com/office/word/2010/wordprocessingCanvas" xmlns:mo="http://schemas.microsoft.com/office/mac/office/2008/main" xmlns:mc="http://schemas.openxmlformats.org/markup-compatibility/2006" xmlns:mv="urn:schemas-microsoft-com:mac:vml" xmlns:o="urn:schemas-microsoft-com:office:office" xmlns:r="http://schemas.openxmlformats.org/officeDocument/2006/relationships" xmlns:m="http://schemas.openxmlformats.org/officeDocument/2006/math" xmlns:v="urn:schemas-microsoft-com:vml" xmlns:wp14="http://schemas.microsoft.com/office/word/2010/wordprocessingDrawing" xmlns:wp="http://schemas.openxmlformats.org/drawingml/2006/wordprocessingDrawing" xmlns:w10="urn:schemas-microsoft-com:office:word" xmlns:w="http://schemas.openxmlformats.org/wordprocessingml/2006/main" xmlns:w14="http://schemas.microsoft.com/office/word/2010/wordml" xmlns:w15="http://schemas.microsoft.com/office/word/2012/wordml" xmlns:wpg="http://schemas.microsoft.com/office/word/2010/wordprocessingGroup" xmlns:wpi="http://schemas.microsoft.com/office/word/2010/wordprocessingInk" xmlns:wne="http://schemas.microsoft.com/office/word/2006/wordml" xmlns:wps="http://schemas.microsoft.com/office/word/2010/wordprocessingShape" mc:Ignorable="w14 w15 wp14">
   <w:body>
     <w:p>
       <w:pPr>
@@ -60,63 +60,7 @@
           <w:rFonts w:ascii="Times New Roman" w:hAnsi="Times New Roman" w:cs="Times New Roman"/>
           <w:sz w:val="24"/>
         </w:rPr>
-        <w:t>The company currently has no online presence, however, we have been informed that they have recently implemented a computerized database to better keep track of their clients, suppliers and inventory. With a gro</w:t>
-      </w:r>
-      <w:r>
-        <w:rPr>
-          <w:rFonts w:ascii="Times New Roman" w:hAnsi="Times New Roman" w:cs="Times New Roman"/>
-          <w:sz w:val="24"/>
-        </w:rPr>
-        <w:t xml:space="preserve">wing demand for their services, </w:t>
-      </w:r>
-      <w:r>
-        <w:rPr>
-          <w:rFonts w:ascii="Times New Roman" w:hAnsi="Times New Roman" w:cs="Times New Roman"/>
-          <w:sz w:val="24"/>
-        </w:rPr>
-        <w:t xml:space="preserve">the owner of the company aims to expand his business </w:t>
-      </w:r>
-      <w:r>
-        <w:rPr>
-          <w:rFonts w:ascii="Times New Roman" w:hAnsi="Times New Roman" w:cs="Times New Roman"/>
-          <w:sz w:val="24"/>
-        </w:rPr>
-        <w:t>and wishes</w:t>
-      </w:r>
-      <w:r>
-        <w:rPr>
-          <w:rFonts w:ascii="Times New Roman" w:hAnsi="Times New Roman" w:cs="Times New Roman"/>
-          <w:sz w:val="24"/>
-        </w:rPr>
-        <w:t xml:space="preserve"> for us to develop a company website to </w:t>
-      </w:r>
-      <w:r>
-        <w:rPr>
-          <w:rFonts w:ascii="Times New Roman" w:hAnsi="Times New Roman" w:cs="Times New Roman"/>
-          <w:sz w:val="24"/>
-        </w:rPr>
-        <w:t>kick start</w:t>
-      </w:r>
-      <w:r>
-        <w:rPr>
-          <w:rFonts w:ascii="Times New Roman" w:hAnsi="Times New Roman" w:cs="Times New Roman"/>
-          <w:sz w:val="24"/>
-        </w:rPr>
-        <w:t xml:space="preserve"> his e-marketing cam</w:t>
-      </w:r>
-      <w:r>
-        <w:rPr>
-          <w:rFonts w:ascii="Times New Roman" w:hAnsi="Times New Roman" w:cs="Times New Roman"/>
-          <w:sz w:val="24"/>
-        </w:rPr>
-        <w:t xml:space="preserve">paign as well as improving the </w:t>
-      </w:r>
-      <w:r>
-        <w:rPr>
-          <w:rFonts w:ascii="Times New Roman" w:hAnsi="Times New Roman" w:cs="Times New Roman"/>
-          <w:sz w:val="24"/>
-        </w:rPr>
-        <w:t>relationship CarZone Ltd holds with its clients.</w:t>
+        <w:t>The company currently has no online presence, however, we have been informed that they have recently implemented a computerized database to better keep track of their clients, suppliers and inventory. With a growing demand for their services, the owner of the company aims to expand his business and wishes for us to develop a company website to kick start his e-marketing campaign as well as improving the relationship CarZone Ltd holds with its clients.</w:t>
       </w:r>
     </w:p>
     <w:p>
@@ -372,22 +316,36 @@
                 <w:sz w:val="24"/>
               </w:rPr>
             </w:pPr>
+            <w:r>
+              <w:rPr>
+                <w:rFonts w:ascii="Times New Roman" w:hAnsi="Times New Roman" w:cs="Times New Roman"/>
+                <w:sz w:val="24"/>
+              </w:rPr>
+              <w:t>DHONDEA Pranav</w:t>
+            </w:r>
+          </w:p>
+        </w:tc>
+        <w:tc>
+          <w:tcPr>
+            <w:tcW w:w="3117" w:type="dxa"/>
+          </w:tcPr>
+          <w:p>
+            <w:pPr>
+              <w:spacing w:line="276" w:lineRule="auto"/>
+              <w:rPr>
+                <w:rFonts w:ascii="Times New Roman" w:hAnsi="Times New Roman" w:cs="Times New Roman"/>
+                <w:sz w:val="24"/>
+              </w:rPr>
+            </w:pPr>
+            <w:r>
+              <w:rPr>
+                <w:rFonts w:ascii="Times New Roman" w:hAnsi="Times New Roman" w:cs="Times New Roman"/>
+                <w:sz w:val="24"/>
+              </w:rPr>
+              <w:t>1615059</w:t>
+            </w:r>
             <w:bookmarkStart w:id="0" w:name="_GoBack"/>
             <w:bookmarkEnd w:id="0"/>
-          </w:p>
-        </w:tc>
-        <w:tc>
-          <w:tcPr>
-            <w:tcW w:w="3117" w:type="dxa"/>
-          </w:tcPr>
-          <w:p>
-            <w:pPr>
-              <w:spacing w:line="276" w:lineRule="auto"/>
-              <w:rPr>
-                <w:rFonts w:ascii="Times New Roman" w:hAnsi="Times New Roman" w:cs="Times New Roman"/>
-                <w:sz w:val="24"/>
-              </w:rPr>
-            </w:pPr>
           </w:p>
         </w:tc>
       </w:tr>
@@ -494,7 +452,7 @@
 </file>
 
 <file path=word/endnotes.xml><?xml version="1.0" encoding="utf-8"?>
-<w:endnotes xmlns:wpc="http://schemas.microsoft.com/office/word/2010/wordprocessingCanvas" xmlns:mc="http://schemas.openxmlformats.org/markup-compatibility/2006" xmlns:o="urn:schemas-microsoft-com:office:office" xmlns:r="http://schemas.openxmlformats.org/officeDocument/2006/relationships" xmlns:m="http://schemas.openxmlformats.org/officeDocument/2006/math" xmlns:v="urn:schemas-microsoft-com:vml" xmlns:wp14="http://schemas.microsoft.com/office/word/2010/wordprocessingDrawing" xmlns:wp="http://schemas.openxmlformats.org/drawingml/2006/wordprocessingDrawing" xmlns:w10="urn:schemas-microsoft-com:office:word" xmlns:w="http://schemas.openxmlformats.org/wordprocessingml/2006/main" xmlns:w14="http://schemas.microsoft.com/office/word/2010/wordml" xmlns:w15="http://schemas.microsoft.com/office/word/2012/wordml" xmlns:wpg="http://schemas.microsoft.com/office/word/2010/wordprocessingGroup" xmlns:wpi="http://schemas.microsoft.com/office/word/2010/wordprocessingInk" xmlns:wne="http://schemas.microsoft.com/office/word/2006/wordml" xmlns:wps="http://schemas.microsoft.com/office/word/2010/wordprocessingShape" mc:Ignorable="w14 w15 wp14">
+<w:endnotes xmlns:wpc="http://schemas.microsoft.com/office/word/2010/wordprocessingCanvas" xmlns:mo="http://schemas.microsoft.com/office/mac/office/2008/main" xmlns:mc="http://schemas.openxmlformats.org/markup-compatibility/2006" xmlns:mv="urn:schemas-microsoft-com:mac:vml" xmlns:o="urn:schemas-microsoft-com:office:office" xmlns:r="http://schemas.openxmlformats.org/officeDocument/2006/relationships" xmlns:m="http://schemas.openxmlformats.org/officeDocument/2006/math" xmlns:v="urn:schemas-microsoft-com:vml" xmlns:wp14="http://schemas.microsoft.com/office/word/2010/wordprocessingDrawing" xmlns:wp="http://schemas.openxmlformats.org/drawingml/2006/wordprocessingDrawing" xmlns:w10="urn:schemas-microsoft-com:office:word" xmlns:w="http://schemas.openxmlformats.org/wordprocessingml/2006/main" xmlns:w14="http://schemas.microsoft.com/office/word/2010/wordml" xmlns:w15="http://schemas.microsoft.com/office/word/2012/wordml" xmlns:wpg="http://schemas.microsoft.com/office/word/2010/wordprocessingGroup" xmlns:wpi="http://schemas.microsoft.com/office/word/2010/wordprocessingInk" xmlns:wne="http://schemas.microsoft.com/office/word/2006/wordml" xmlns:wps="http://schemas.microsoft.com/office/word/2010/wordprocessingShape" mc:Ignorable="w14 w15 wp14">
   <w:endnote w:type="separator" w:id="-1">
     <w:p>
       <w:pPr>
@@ -519,7 +477,7 @@
 </file>
 
 <file path=word/footnotes.xml><?xml version="1.0" encoding="utf-8"?>
-<w:footnotes xmlns:wpc="http://schemas.microsoft.com/office/word/2010/wordprocessingCanvas" xmlns:mc="http://schemas.openxmlformats.org/markup-compatibility/2006" xmlns:o="urn:schemas-microsoft-com:office:office" xmlns:r="http://schemas.openxmlformats.org/officeDocument/2006/relationships" xmlns:m="http://schemas.openxmlformats.org/officeDocument/2006/math" xmlns:v="urn:schemas-microsoft-com:vml" xmlns:wp14="http://schemas.microsoft.com/office/word/2010/wordprocessingDrawing" xmlns:wp="http://schemas.openxmlformats.org/drawingml/2006/wordprocessingDrawing" xmlns:w10="urn:schemas-microsoft-com:office:word" xmlns:w="http://schemas.openxmlformats.org/wordprocessingml/2006/main" xmlns:w14="http://schemas.microsoft.com/office/word/2010/wordml" xmlns:w15="http://schemas.microsoft.com/office/word/2012/wordml" xmlns:wpg="http://schemas.microsoft.com/office/word/2010/wordprocessingGroup" xmlns:wpi="http://schemas.microsoft.com/office/word/2010/wordprocessingInk" xmlns:wne="http://schemas.microsoft.com/office/word/2006/wordml" xmlns:wps="http://schemas.microsoft.com/office/word/2010/wordprocessingShape" mc:Ignorable="w14 w15 wp14">
+<w:footnotes xmlns:wpc="http://schemas.microsoft.com/office/word/2010/wordprocessingCanvas" xmlns:mo="http://schemas.microsoft.com/office/mac/office/2008/main" xmlns:mc="http://schemas.openxmlformats.org/markup-compatibility/2006" xmlns:mv="urn:schemas-microsoft-com:mac:vml" xmlns:o="urn:schemas-microsoft-com:office:office" xmlns:r="http://schemas.openxmlformats.org/officeDocument/2006/relationships" xmlns:m="http://schemas.openxmlformats.org/officeDocument/2006/math" xmlns:v="urn:schemas-microsoft-com:vml" xmlns:wp14="http://schemas.microsoft.com/office/word/2010/wordprocessingDrawing" xmlns:wp="http://schemas.openxmlformats.org/drawingml/2006/wordprocessingDrawing" xmlns:w10="urn:schemas-microsoft-com:office:word" xmlns:w="http://schemas.openxmlformats.org/wordprocessingml/2006/main" xmlns:w14="http://schemas.microsoft.com/office/word/2010/wordml" xmlns:w15="http://schemas.microsoft.com/office/word/2012/wordml" xmlns:wpg="http://schemas.microsoft.com/office/word/2010/wordprocessingGroup" xmlns:wpi="http://schemas.microsoft.com/office/word/2010/wordprocessingInk" xmlns:wne="http://schemas.microsoft.com/office/word/2006/wordml" xmlns:wps="http://schemas.microsoft.com/office/word/2010/wordprocessingShape" mc:Ignorable="w14 w15 wp14">
   <w:footnote w:type="separator" w:id="-1">
     <w:p>
       <w:pPr>
@@ -560,7 +518,7 @@
       </w:pPr>
     </w:pPrDefault>
   </w:docDefaults>
-  <w:latentStyles w:defLockedState="0" w:defUIPriority="99" w:defSemiHidden="0" w:defUnhideWhenUsed="0" w:defQFormat="0" w:count="371">
+  <w:latentStyles w:defLockedState="0" w:defUIPriority="99" w:defSemiHidden="0" w:defUnhideWhenUsed="0" w:defQFormat="0" w:count="380">
     <w:lsdException w:name="Normal" w:uiPriority="0" w:qFormat="1"/>
     <w:lsdException w:name="heading 1" w:uiPriority="9" w:qFormat="1"/>
     <w:lsdException w:name="heading 2" w:semiHidden="1" w:uiPriority="9" w:unhideWhenUsed="1" w:qFormat="1"/>
@@ -1017,6 +975,7 @@
       <w:spacing w:after="0" w:line="240" w:lineRule="auto"/>
     </w:pPr>
     <w:tblPr>
+      <w:tblInd w:w="0" w:type="dxa"/>
       <w:tblBorders>
         <w:top w:val="single" w:sz="4" w:space="0" w:color="auto"/>
         <w:left w:val="single" w:sz="4" w:space="0" w:color="auto"/>
@@ -1025,6 +984,12 @@
         <w:insideH w:val="single" w:sz="4" w:space="0" w:color="auto"/>
         <w:insideV w:val="single" w:sz="4" w:space="0" w:color="auto"/>
       </w:tblBorders>
+      <w:tblCellMar>
+        <w:top w:w="0" w:type="dxa"/>
+        <w:left w:w="108" w:type="dxa"/>
+        <w:bottom w:w="0" w:type="dxa"/>
+        <w:right w:w="108" w:type="dxa"/>
+      </w:tblCellMar>
     </w:tblPr>
   </w:style>
 </w:styles>

</xml_diff>

<commit_message>
Dhondea Pranav Added name & ID
</commit_message>
<xml_diff>
--- a/RevampedScenario.docx
+++ b/RevampedScenario.docx
@@ -1,6 +1,6 @@
 
 <file path=word/document.xml><?xml version="1.0" encoding="utf-8"?>
-<w:document xmlns:wpc="http://schemas.microsoft.com/office/word/2010/wordprocessingCanvas" xmlns:mc="http://schemas.openxmlformats.org/markup-compatibility/2006" xmlns:o="urn:schemas-microsoft-com:office:office" xmlns:r="http://schemas.openxmlformats.org/officeDocument/2006/relationships" xmlns:m="http://schemas.openxmlformats.org/officeDocument/2006/math" xmlns:v="urn:schemas-microsoft-com:vml" xmlns:wp14="http://schemas.microsoft.com/office/word/2010/wordprocessingDrawing" xmlns:wp="http://schemas.openxmlformats.org/drawingml/2006/wordprocessingDrawing" xmlns:w10="urn:schemas-microsoft-com:office:word" xmlns:w="http://schemas.openxmlformats.org/wordprocessingml/2006/main" xmlns:w14="http://schemas.microsoft.com/office/word/2010/wordml" xmlns:w15="http://schemas.microsoft.com/office/word/2012/wordml" xmlns:wpg="http://schemas.microsoft.com/office/word/2010/wordprocessingGroup" xmlns:wpi="http://schemas.microsoft.com/office/word/2010/wordprocessingInk" xmlns:wne="http://schemas.microsoft.com/office/word/2006/wordml" xmlns:wps="http://schemas.microsoft.com/office/word/2010/wordprocessingShape" mc:Ignorable="w14 w15 wp14">
+<w:document xmlns:wpc="http://schemas.microsoft.com/office/word/2010/wordprocessingCanvas" xmlns:mo="http://schemas.microsoft.com/office/mac/office/2008/main" xmlns:mc="http://schemas.openxmlformats.org/markup-compatibility/2006" xmlns:mv="urn:schemas-microsoft-com:mac:vml" xmlns:o="urn:schemas-microsoft-com:office:office" xmlns:r="http://schemas.openxmlformats.org/officeDocument/2006/relationships" xmlns:m="http://schemas.openxmlformats.org/officeDocument/2006/math" xmlns:v="urn:schemas-microsoft-com:vml" xmlns:wp14="http://schemas.microsoft.com/office/word/2010/wordprocessingDrawing" xmlns:wp="http://schemas.openxmlformats.org/drawingml/2006/wordprocessingDrawing" xmlns:w10="urn:schemas-microsoft-com:office:word" xmlns:w="http://schemas.openxmlformats.org/wordprocessingml/2006/main" xmlns:w14="http://schemas.microsoft.com/office/word/2010/wordml" xmlns:w15="http://schemas.microsoft.com/office/word/2012/wordml" xmlns:wpg="http://schemas.microsoft.com/office/word/2010/wordprocessingGroup" xmlns:wpi="http://schemas.microsoft.com/office/word/2010/wordprocessingInk" xmlns:wne="http://schemas.microsoft.com/office/word/2006/wordml" xmlns:wps="http://schemas.microsoft.com/office/word/2010/wordprocessingShape" mc:Ignorable="w14 w15 wp14">
   <w:body>
     <w:p>
       <w:pPr>
@@ -60,63 +60,7 @@
           <w:rFonts w:ascii="Times New Roman" w:hAnsi="Times New Roman" w:cs="Times New Roman"/>
           <w:sz w:val="24"/>
         </w:rPr>
-        <w:t>The company currently has no online presence, however, we have been informed that they have recently implemented a computerized database to better keep track of their clients, suppliers and inventory. With a gro</w:t>
-      </w:r>
-      <w:r>
-        <w:rPr>
-          <w:rFonts w:ascii="Times New Roman" w:hAnsi="Times New Roman" w:cs="Times New Roman"/>
-          <w:sz w:val="24"/>
-        </w:rPr>
-        <w:t xml:space="preserve">wing demand for their services, </w:t>
-      </w:r>
-      <w:r>
-        <w:rPr>
-          <w:rFonts w:ascii="Times New Roman" w:hAnsi="Times New Roman" w:cs="Times New Roman"/>
-          <w:sz w:val="24"/>
-        </w:rPr>
-        <w:t xml:space="preserve">the owner of the company aims to expand his business </w:t>
-      </w:r>
-      <w:r>
-        <w:rPr>
-          <w:rFonts w:ascii="Times New Roman" w:hAnsi="Times New Roman" w:cs="Times New Roman"/>
-          <w:sz w:val="24"/>
-        </w:rPr>
-        <w:t>and wishes</w:t>
-      </w:r>
-      <w:r>
-        <w:rPr>
-          <w:rFonts w:ascii="Times New Roman" w:hAnsi="Times New Roman" w:cs="Times New Roman"/>
-          <w:sz w:val="24"/>
-        </w:rPr>
-        <w:t xml:space="preserve"> for us to develop a company website to </w:t>
-      </w:r>
-      <w:r>
-        <w:rPr>
-          <w:rFonts w:ascii="Times New Roman" w:hAnsi="Times New Roman" w:cs="Times New Roman"/>
-          <w:sz w:val="24"/>
-        </w:rPr>
-        <w:t>kick start</w:t>
-      </w:r>
-      <w:r>
-        <w:rPr>
-          <w:rFonts w:ascii="Times New Roman" w:hAnsi="Times New Roman" w:cs="Times New Roman"/>
-          <w:sz w:val="24"/>
-        </w:rPr>
-        <w:t xml:space="preserve"> his e-marketing cam</w:t>
-      </w:r>
-      <w:r>
-        <w:rPr>
-          <w:rFonts w:ascii="Times New Roman" w:hAnsi="Times New Roman" w:cs="Times New Roman"/>
-          <w:sz w:val="24"/>
-        </w:rPr>
-        <w:t xml:space="preserve">paign as well as improving the </w:t>
-      </w:r>
-      <w:r>
-        <w:rPr>
-          <w:rFonts w:ascii="Times New Roman" w:hAnsi="Times New Roman" w:cs="Times New Roman"/>
-          <w:sz w:val="24"/>
-        </w:rPr>
-        <w:t>relationship CarZone Ltd holds with its clients.</w:t>
+        <w:t>The company currently has no online presence, however, we have been informed that they have recently implemented a computerized database to better keep track of their clients, suppliers and inventory. With a growing demand for their services, the owner of the company aims to expand his business and wishes for us to develop a company website to kick start his e-marketing campaign as well as improving the relationship CarZone Ltd holds with its clients.</w:t>
       </w:r>
     </w:p>
     <w:p>
@@ -372,22 +316,36 @@
                 <w:sz w:val="24"/>
               </w:rPr>
             </w:pPr>
+            <w:r>
+              <w:rPr>
+                <w:rFonts w:ascii="Times New Roman" w:hAnsi="Times New Roman" w:cs="Times New Roman"/>
+                <w:sz w:val="24"/>
+              </w:rPr>
+              <w:t>DHONDEA Pranav</w:t>
+            </w:r>
+          </w:p>
+        </w:tc>
+        <w:tc>
+          <w:tcPr>
+            <w:tcW w:w="3117" w:type="dxa"/>
+          </w:tcPr>
+          <w:p>
+            <w:pPr>
+              <w:spacing w:line="276" w:lineRule="auto"/>
+              <w:rPr>
+                <w:rFonts w:ascii="Times New Roman" w:hAnsi="Times New Roman" w:cs="Times New Roman"/>
+                <w:sz w:val="24"/>
+              </w:rPr>
+            </w:pPr>
+            <w:r>
+              <w:rPr>
+                <w:rFonts w:ascii="Times New Roman" w:hAnsi="Times New Roman" w:cs="Times New Roman"/>
+                <w:sz w:val="24"/>
+              </w:rPr>
+              <w:t>1615059</w:t>
+            </w:r>
             <w:bookmarkStart w:id="0" w:name="_GoBack"/>
             <w:bookmarkEnd w:id="0"/>
-          </w:p>
-        </w:tc>
-        <w:tc>
-          <w:tcPr>
-            <w:tcW w:w="3117" w:type="dxa"/>
-          </w:tcPr>
-          <w:p>
-            <w:pPr>
-              <w:spacing w:line="276" w:lineRule="auto"/>
-              <w:rPr>
-                <w:rFonts w:ascii="Times New Roman" w:hAnsi="Times New Roman" w:cs="Times New Roman"/>
-                <w:sz w:val="24"/>
-              </w:rPr>
-            </w:pPr>
           </w:p>
         </w:tc>
       </w:tr>
@@ -494,7 +452,7 @@
 </file>
 
 <file path=word/endnotes.xml><?xml version="1.0" encoding="utf-8"?>
-<w:endnotes xmlns:wpc="http://schemas.microsoft.com/office/word/2010/wordprocessingCanvas" xmlns:mc="http://schemas.openxmlformats.org/markup-compatibility/2006" xmlns:o="urn:schemas-microsoft-com:office:office" xmlns:r="http://schemas.openxmlformats.org/officeDocument/2006/relationships" xmlns:m="http://schemas.openxmlformats.org/officeDocument/2006/math" xmlns:v="urn:schemas-microsoft-com:vml" xmlns:wp14="http://schemas.microsoft.com/office/word/2010/wordprocessingDrawing" xmlns:wp="http://schemas.openxmlformats.org/drawingml/2006/wordprocessingDrawing" xmlns:w10="urn:schemas-microsoft-com:office:word" xmlns:w="http://schemas.openxmlformats.org/wordprocessingml/2006/main" xmlns:w14="http://schemas.microsoft.com/office/word/2010/wordml" xmlns:w15="http://schemas.microsoft.com/office/word/2012/wordml" xmlns:wpg="http://schemas.microsoft.com/office/word/2010/wordprocessingGroup" xmlns:wpi="http://schemas.microsoft.com/office/word/2010/wordprocessingInk" xmlns:wne="http://schemas.microsoft.com/office/word/2006/wordml" xmlns:wps="http://schemas.microsoft.com/office/word/2010/wordprocessingShape" mc:Ignorable="w14 w15 wp14">
+<w:endnotes xmlns:wpc="http://schemas.microsoft.com/office/word/2010/wordprocessingCanvas" xmlns:mo="http://schemas.microsoft.com/office/mac/office/2008/main" xmlns:mc="http://schemas.openxmlformats.org/markup-compatibility/2006" xmlns:mv="urn:schemas-microsoft-com:mac:vml" xmlns:o="urn:schemas-microsoft-com:office:office" xmlns:r="http://schemas.openxmlformats.org/officeDocument/2006/relationships" xmlns:m="http://schemas.openxmlformats.org/officeDocument/2006/math" xmlns:v="urn:schemas-microsoft-com:vml" xmlns:wp14="http://schemas.microsoft.com/office/word/2010/wordprocessingDrawing" xmlns:wp="http://schemas.openxmlformats.org/drawingml/2006/wordprocessingDrawing" xmlns:w10="urn:schemas-microsoft-com:office:word" xmlns:w="http://schemas.openxmlformats.org/wordprocessingml/2006/main" xmlns:w14="http://schemas.microsoft.com/office/word/2010/wordml" xmlns:w15="http://schemas.microsoft.com/office/word/2012/wordml" xmlns:wpg="http://schemas.microsoft.com/office/word/2010/wordprocessingGroup" xmlns:wpi="http://schemas.microsoft.com/office/word/2010/wordprocessingInk" xmlns:wne="http://schemas.microsoft.com/office/word/2006/wordml" xmlns:wps="http://schemas.microsoft.com/office/word/2010/wordprocessingShape" mc:Ignorable="w14 w15 wp14">
   <w:endnote w:type="separator" w:id="-1">
     <w:p>
       <w:pPr>
@@ -519,7 +477,7 @@
 </file>
 
 <file path=word/footnotes.xml><?xml version="1.0" encoding="utf-8"?>
-<w:footnotes xmlns:wpc="http://schemas.microsoft.com/office/word/2010/wordprocessingCanvas" xmlns:mc="http://schemas.openxmlformats.org/markup-compatibility/2006" xmlns:o="urn:schemas-microsoft-com:office:office" xmlns:r="http://schemas.openxmlformats.org/officeDocument/2006/relationships" xmlns:m="http://schemas.openxmlformats.org/officeDocument/2006/math" xmlns:v="urn:schemas-microsoft-com:vml" xmlns:wp14="http://schemas.microsoft.com/office/word/2010/wordprocessingDrawing" xmlns:wp="http://schemas.openxmlformats.org/drawingml/2006/wordprocessingDrawing" xmlns:w10="urn:schemas-microsoft-com:office:word" xmlns:w="http://schemas.openxmlformats.org/wordprocessingml/2006/main" xmlns:w14="http://schemas.microsoft.com/office/word/2010/wordml" xmlns:w15="http://schemas.microsoft.com/office/word/2012/wordml" xmlns:wpg="http://schemas.microsoft.com/office/word/2010/wordprocessingGroup" xmlns:wpi="http://schemas.microsoft.com/office/word/2010/wordprocessingInk" xmlns:wne="http://schemas.microsoft.com/office/word/2006/wordml" xmlns:wps="http://schemas.microsoft.com/office/word/2010/wordprocessingShape" mc:Ignorable="w14 w15 wp14">
+<w:footnotes xmlns:wpc="http://schemas.microsoft.com/office/word/2010/wordprocessingCanvas" xmlns:mo="http://schemas.microsoft.com/office/mac/office/2008/main" xmlns:mc="http://schemas.openxmlformats.org/markup-compatibility/2006" xmlns:mv="urn:schemas-microsoft-com:mac:vml" xmlns:o="urn:schemas-microsoft-com:office:office" xmlns:r="http://schemas.openxmlformats.org/officeDocument/2006/relationships" xmlns:m="http://schemas.openxmlformats.org/officeDocument/2006/math" xmlns:v="urn:schemas-microsoft-com:vml" xmlns:wp14="http://schemas.microsoft.com/office/word/2010/wordprocessingDrawing" xmlns:wp="http://schemas.openxmlformats.org/drawingml/2006/wordprocessingDrawing" xmlns:w10="urn:schemas-microsoft-com:office:word" xmlns:w="http://schemas.openxmlformats.org/wordprocessingml/2006/main" xmlns:w14="http://schemas.microsoft.com/office/word/2010/wordml" xmlns:w15="http://schemas.microsoft.com/office/word/2012/wordml" xmlns:wpg="http://schemas.microsoft.com/office/word/2010/wordprocessingGroup" xmlns:wpi="http://schemas.microsoft.com/office/word/2010/wordprocessingInk" xmlns:wne="http://schemas.microsoft.com/office/word/2006/wordml" xmlns:wps="http://schemas.microsoft.com/office/word/2010/wordprocessingShape" mc:Ignorable="w14 w15 wp14">
   <w:footnote w:type="separator" w:id="-1">
     <w:p>
       <w:pPr>
@@ -560,7 +518,7 @@
       </w:pPr>
     </w:pPrDefault>
   </w:docDefaults>
-  <w:latentStyles w:defLockedState="0" w:defUIPriority="99" w:defSemiHidden="0" w:defUnhideWhenUsed="0" w:defQFormat="0" w:count="371">
+  <w:latentStyles w:defLockedState="0" w:defUIPriority="99" w:defSemiHidden="0" w:defUnhideWhenUsed="0" w:defQFormat="0" w:count="380">
     <w:lsdException w:name="Normal" w:uiPriority="0" w:qFormat="1"/>
     <w:lsdException w:name="heading 1" w:uiPriority="9" w:qFormat="1"/>
     <w:lsdException w:name="heading 2" w:semiHidden="1" w:uiPriority="9" w:unhideWhenUsed="1" w:qFormat="1"/>
@@ -1017,6 +975,7 @@
       <w:spacing w:after="0" w:line="240" w:lineRule="auto"/>
     </w:pPr>
     <w:tblPr>
+      <w:tblInd w:w="0" w:type="dxa"/>
       <w:tblBorders>
         <w:top w:val="single" w:sz="4" w:space="0" w:color="auto"/>
         <w:left w:val="single" w:sz="4" w:space="0" w:color="auto"/>
@@ -1025,6 +984,12 @@
         <w:insideH w:val="single" w:sz="4" w:space="0" w:color="auto"/>
         <w:insideV w:val="single" w:sz="4" w:space="0" w:color="auto"/>
       </w:tblBorders>
+      <w:tblCellMar>
+        <w:top w:w="0" w:type="dxa"/>
+        <w:left w:w="108" w:type="dxa"/>
+        <w:bottom w:w="0" w:type="dxa"/>
+        <w:right w:w="108" w:type="dxa"/>
+      </w:tblCellMar>
     </w:tblPr>
   </w:style>
 </w:styles>

</xml_diff>